<commit_message>
fix(main): rebuild the report files
</commit_message>
<xml_diff>
--- a/labs/lab03/report/report.docx
+++ b/labs/lab03/report/report.docx
@@ -159,6 +159,12 @@
       <w:r>
         <w:t xml:space="preserve">Используя графический редактор (например, Dia), требуется повторить схемы L1, L2, L3, а также сопутствующие им таблицы VLAN, IP-адресов и портов подключения оборудования планируемой сети.</w:t>
       </w:r>
+      <w:r>
+        <w:t xml:space="preserve"> </w:t>
+      </w:r>
+      <w:r>
+        <w:t xml:space="preserve">[1]</w:t>
+      </w:r>
     </w:p>
     <w:p>
       <w:pPr>
@@ -2280,7 +2286,7 @@
       </w:r>
     </w:p>
     <w:bookmarkEnd w:id="102"/>
-    <w:bookmarkStart w:id="104" w:name="список-литературы"/>
+    <w:bookmarkStart w:id="105" w:name="список-литературы"/>
     <w:p>
       <w:pPr>
         <w:pStyle w:val="Heading1"/>
@@ -2289,9 +2295,28 @@
         <w:t xml:space="preserve">Список литературы</w:t>
       </w:r>
     </w:p>
-    <w:bookmarkStart w:id="103" w:name="refs"/>
+    <w:bookmarkStart w:id="104" w:name="refs"/>
+    <w:bookmarkStart w:id="103" w:name="ref-netadmin"/>
+    <w:p>
+      <w:pPr>
+        <w:pStyle w:val="Bibliography"/>
+      </w:pPr>
+      <w:r>
+        <w:t xml:space="preserve">1.</w:t>
+      </w:r>
+      <w:r>
+        <w:t xml:space="preserve"> </w:t>
+      </w:r>
+      <w:r>
+        <w:t xml:space="preserve">	</w:t>
+      </w:r>
+      <w:r>
+        <w:t xml:space="preserve">Королькова А. В. К.Д.С. Администрирование сетевых подсистем. Лабораторный практикум : учебное пособие. Москва: РУДН, 2021. 137 с.</w:t>
+      </w:r>
+    </w:p>
     <w:bookmarkEnd w:id="103"/>
     <w:bookmarkEnd w:id="104"/>
+    <w:bookmarkEnd w:id="105"/>
     <w:sectPr>
       <w:footnotePr>
         <w:numRestart w:val="eachSect"/>

</xml_diff>